<commit_message>
Implemented logic for 'finding back the way'
Before, some boids would lose their way over time because of the Align component. This would result in them trying to go back: now this happens much much much less frequently, because, when they don't reach their target node after a given time, they recalculate a path to go to the destination. I'm very happy with how it turned out
</commit_message>
<xml_diff>
--- a/ProjectDocumentation.docx
+++ b/ProjectDocumentation.docx
@@ -593,7 +593,7 @@
           <w:szCs w:val="32"/>
           <w:lang w:val="it-IT"/>
         </w:rPr>
-        <w:t xml:space="preserve">Boh </w:t>
+        <w:t xml:space="preserve">4.3: The </w:t>
       </w:r>
       <w:proofErr w:type="spellStart"/>
       <w:r>
@@ -602,7 +602,7 @@
           <w:szCs w:val="32"/>
           <w:lang w:val="it-IT"/>
         </w:rPr>
-        <w:t>seek</w:t>
+        <w:t>BoidSeek</w:t>
       </w:r>
       <w:proofErr w:type="spellEnd"/>
       <w:r>
@@ -611,25 +611,29 @@
           <w:szCs w:val="32"/>
           <w:lang w:val="it-IT"/>
         </w:rPr>
-        <w:t xml:space="preserve"> a altri </w:t>
-      </w:r>
-      <w:proofErr w:type="spellStart"/>
-      <w:r>
+        <w:t xml:space="preserve"> component</w:t>
+      </w:r>
+    </w:p>
+    <w:p>
+      <w:pPr>
+        <w:pStyle w:val="Paragrafoelenco"/>
+        <w:numPr>
+          <w:ilvl w:val="0"/>
+          <w:numId w:val="27"/>
+        </w:numPr>
         <w:rPr>
           <w:sz w:val="32"/>
           <w:szCs w:val="32"/>
           <w:lang w:val="it-IT"/>
         </w:rPr>
-        <w:t>priblemi</w:t>
-      </w:r>
-      <w:proofErr w:type="spellEnd"/>
+      </w:pPr>
       <w:r>
         <w:rPr>
           <w:sz w:val="32"/>
           <w:szCs w:val="32"/>
           <w:lang w:val="it-IT"/>
         </w:rPr>
-        <w:t xml:space="preserve"> con I </w:t>
+        <w:t xml:space="preserve">4.4: </w:t>
       </w:r>
       <w:proofErr w:type="spellStart"/>
       <w:r>
@@ -638,7 +642,7 @@
           <w:szCs w:val="32"/>
           <w:lang w:val="it-IT"/>
         </w:rPr>
-        <w:t>colliders</w:t>
+        <w:t>Refactoring</w:t>
       </w:r>
       <w:proofErr w:type="spellEnd"/>
       <w:r>
@@ -647,7 +651,7 @@
           <w:szCs w:val="32"/>
           <w:lang w:val="it-IT"/>
         </w:rPr>
-        <w:t xml:space="preserve"> </w:t>
+        <w:t xml:space="preserve"> of </w:t>
       </w:r>
       <w:proofErr w:type="spellStart"/>
       <w:r>
@@ -656,17 +660,9 @@
           <w:szCs w:val="32"/>
           <w:lang w:val="it-IT"/>
         </w:rPr>
-        <w:t>ale</w:t>
-      </w:r>
-      <w:proofErr w:type="spellEnd"/>
-      <w:r>
-        <w:rPr>
-          <w:sz w:val="32"/>
-          <w:szCs w:val="32"/>
-          <w:lang w:val="it-IT"/>
-        </w:rPr>
-        <w:t>, vedi tu</w:t>
-      </w:r>
+        <w:t>BoidWallAvoidance</w:t>
+      </w:r>
+      <w:proofErr w:type="spellEnd"/>
     </w:p>
     <w:p>
       <w:pPr>
@@ -8829,23 +8825,7 @@
           <w:sz w:val="36"/>
           <w:szCs w:val="36"/>
         </w:rPr>
-        <w:t>3.3</w:t>
-      </w:r>
-      <w:r>
-        <w:rPr>
-          <w:b/>
-          <w:sz w:val="36"/>
-          <w:szCs w:val="36"/>
-        </w:rPr>
-        <w:t xml:space="preserve"> – </w:t>
-      </w:r>
-      <w:r>
-        <w:rPr>
-          <w:b/>
-          <w:sz w:val="36"/>
-          <w:szCs w:val="36"/>
-        </w:rPr>
-        <w:t>Avoid the wall at all costs</w:t>
+        <w:t>3.3 – Avoid the wall at all costs</w:t>
       </w:r>
     </w:p>
     <w:p>
@@ -10001,94 +9981,1582 @@
           <w:sz w:val="32"/>
           <w:szCs w:val="32"/>
         </w:rPr>
-        <w:t>The code covered in this Chapter</w:t>
+        <w:t xml:space="preserve">The code covered in this Chapter is located the </w:t>
+      </w:r>
+      <w:proofErr w:type="spellStart"/>
+      <w:r>
+        <w:rPr>
+          <w:sz w:val="32"/>
+          <w:szCs w:val="32"/>
+        </w:rPr>
+        <w:t>FlockEscape</w:t>
+      </w:r>
+      <w:proofErr w:type="spellEnd"/>
+      <w:r>
+        <w:rPr>
+          <w:sz w:val="32"/>
+          <w:szCs w:val="32"/>
+        </w:rPr>
+        <w:t xml:space="preserve"> directory.</w:t>
+      </w:r>
+    </w:p>
+    <w:p>
+      <w:pPr>
+        <w:jc w:val="both"/>
+        <w:rPr>
+          <w:sz w:val="32"/>
+          <w:szCs w:val="32"/>
+        </w:rPr>
+      </w:pPr>
+      <w:r>
+        <w:rPr>
+          <w:sz w:val="32"/>
+          <w:szCs w:val="32"/>
+        </w:rPr>
+        <w:t xml:space="preserve">The implementation of the A* algorithm is given in the class </w:t>
+      </w:r>
+      <w:proofErr w:type="spellStart"/>
+      <w:r>
+        <w:rPr>
+          <w:sz w:val="32"/>
+          <w:szCs w:val="32"/>
+        </w:rPr>
+        <w:t>AStarSolver</w:t>
+      </w:r>
+      <w:proofErr w:type="spellEnd"/>
+      <w:r>
+        <w:rPr>
+          <w:sz w:val="32"/>
+          <w:szCs w:val="32"/>
+        </w:rPr>
+        <w:t xml:space="preserve">, and has been developed by Professors Dario </w:t>
+      </w:r>
+      <w:proofErr w:type="spellStart"/>
+      <w:r>
+        <w:rPr>
+          <w:sz w:val="32"/>
+          <w:szCs w:val="32"/>
+        </w:rPr>
+        <w:t>Maggiorini</w:t>
+      </w:r>
+      <w:proofErr w:type="spellEnd"/>
+      <w:r>
+        <w:rPr>
+          <w:sz w:val="32"/>
+          <w:szCs w:val="32"/>
+        </w:rPr>
+        <w:t xml:space="preserve"> and </w:t>
+      </w:r>
+      <w:proofErr w:type="spellStart"/>
+      <w:r>
+        <w:rPr>
+          <w:sz w:val="32"/>
+          <w:szCs w:val="32"/>
+        </w:rPr>
+        <w:t>Davide</w:t>
+      </w:r>
+      <w:proofErr w:type="spellEnd"/>
+      <w:r>
+        <w:rPr>
+          <w:sz w:val="32"/>
+          <w:szCs w:val="32"/>
+        </w:rPr>
+        <w:t xml:space="preserve"> </w:t>
+      </w:r>
+      <w:proofErr w:type="spellStart"/>
+      <w:r>
+        <w:rPr>
+          <w:sz w:val="32"/>
+          <w:szCs w:val="32"/>
+        </w:rPr>
+        <w:t>Gadia</w:t>
+      </w:r>
+      <w:proofErr w:type="spellEnd"/>
+      <w:r>
+        <w:rPr>
+          <w:sz w:val="32"/>
+          <w:szCs w:val="32"/>
+        </w:rPr>
+        <w:t xml:space="preserve">, nothing more, nothing less. </w:t>
+      </w:r>
+    </w:p>
+    <w:p>
+      <w:pPr>
+        <w:jc w:val="both"/>
+        <w:rPr>
+          <w:b/>
+          <w:sz w:val="36"/>
+          <w:szCs w:val="36"/>
+        </w:rPr>
+      </w:pPr>
+      <w:r>
+        <w:rPr>
+          <w:b/>
+          <w:sz w:val="36"/>
+          <w:szCs w:val="36"/>
+        </w:rPr>
+        <w:t xml:space="preserve">4.2 – The </w:t>
+      </w:r>
+      <w:proofErr w:type="spellStart"/>
+      <w:r>
+        <w:rPr>
+          <w:b/>
+          <w:sz w:val="36"/>
+          <w:szCs w:val="36"/>
+        </w:rPr>
+        <w:t>FlockAStar</w:t>
+      </w:r>
+      <w:proofErr w:type="spellEnd"/>
+      <w:r>
+        <w:rPr>
+          <w:b/>
+          <w:sz w:val="36"/>
+          <w:szCs w:val="36"/>
+        </w:rPr>
+        <w:t xml:space="preserve"> component</w:t>
+      </w:r>
+    </w:p>
+    <w:p>
+      <w:pPr>
+        <w:jc w:val="both"/>
+        <w:rPr>
+          <w:sz w:val="32"/>
+          <w:szCs w:val="32"/>
+        </w:rPr>
+      </w:pPr>
+      <w:r>
+        <w:rPr>
+          <w:sz w:val="32"/>
+          <w:szCs w:val="32"/>
+        </w:rPr>
+        <w:t xml:space="preserve">As mentioned on Chapter 2, once the Graph has been built, a call to </w:t>
+      </w:r>
+      <w:proofErr w:type="spellStart"/>
+      <w:proofErr w:type="gramStart"/>
+      <w:r>
+        <w:rPr>
+          <w:b/>
+          <w:sz w:val="32"/>
+          <w:szCs w:val="32"/>
+        </w:rPr>
+        <w:t>myInitialized</w:t>
+      </w:r>
+      <w:proofErr w:type="spellEnd"/>
+      <w:r>
+        <w:rPr>
+          <w:b/>
+          <w:sz w:val="32"/>
+          <w:szCs w:val="32"/>
+        </w:rPr>
+        <w:t>(</w:t>
+      </w:r>
+      <w:proofErr w:type="gramEnd"/>
+      <w:r>
+        <w:rPr>
+          <w:b/>
+          <w:sz w:val="32"/>
+          <w:szCs w:val="32"/>
+        </w:rPr>
+        <w:t>)</w:t>
+      </w:r>
+      <w:r>
+        <w:rPr>
+          <w:sz w:val="32"/>
+          <w:szCs w:val="32"/>
+        </w:rPr>
+        <w:t xml:space="preserve"> is performed, a method of the component </w:t>
+      </w:r>
+      <w:proofErr w:type="spellStart"/>
+      <w:r>
+        <w:rPr>
+          <w:i/>
+          <w:sz w:val="32"/>
+          <w:szCs w:val="32"/>
+        </w:rPr>
+        <w:t>FlockAStar</w:t>
+      </w:r>
+      <w:proofErr w:type="spellEnd"/>
+      <w:r>
+        <w:rPr>
+          <w:sz w:val="32"/>
+          <w:szCs w:val="32"/>
+        </w:rPr>
+        <w:t xml:space="preserve">, attached to the scene object </w:t>
+      </w:r>
+      <w:proofErr w:type="spellStart"/>
+      <w:r>
+        <w:rPr>
+          <w:i/>
+          <w:sz w:val="32"/>
+          <w:szCs w:val="32"/>
+        </w:rPr>
+        <w:t>FlockEscape</w:t>
+      </w:r>
+      <w:proofErr w:type="spellEnd"/>
+      <w:r>
+        <w:rPr>
+          <w:sz w:val="32"/>
+          <w:szCs w:val="32"/>
+        </w:rPr>
+        <w:t xml:space="preserve">. What it does is taking the Graph previously generated and using The </w:t>
+      </w:r>
+      <w:r>
+        <w:rPr>
+          <w:i/>
+          <w:sz w:val="32"/>
+          <w:szCs w:val="32"/>
+        </w:rPr>
+        <w:t xml:space="preserve">Solve </w:t>
+      </w:r>
+      <w:r>
+        <w:rPr>
+          <w:sz w:val="32"/>
+          <w:szCs w:val="32"/>
+        </w:rPr>
+        <w:t xml:space="preserve">function of </w:t>
+      </w:r>
+      <w:proofErr w:type="spellStart"/>
+      <w:r>
+        <w:rPr>
+          <w:sz w:val="32"/>
+          <w:szCs w:val="32"/>
+        </w:rPr>
+        <w:t>AStarSolver</w:t>
+      </w:r>
+      <w:proofErr w:type="spellEnd"/>
+      <w:r>
+        <w:rPr>
+          <w:sz w:val="32"/>
+          <w:szCs w:val="32"/>
+        </w:rPr>
+        <w:t xml:space="preserve"> to find a path from a starting node to an end node. These two nodes are found in the following way:</w:t>
+      </w:r>
+    </w:p>
+    <w:p>
+      <w:pPr>
+        <w:pStyle w:val="Paragrafoelenco"/>
+        <w:numPr>
+          <w:ilvl w:val="0"/>
+          <w:numId w:val="28"/>
+        </w:numPr>
+        <w:jc w:val="both"/>
+        <w:rPr>
+          <w:sz w:val="32"/>
+          <w:szCs w:val="32"/>
+        </w:rPr>
+      </w:pPr>
+      <w:r>
+        <w:rPr>
+          <w:sz w:val="32"/>
+          <w:szCs w:val="32"/>
+        </w:rPr>
+        <w:t xml:space="preserve">The exit node will always be the room node representing the top rightmost room, that is the room whose </w:t>
+      </w:r>
+      <w:proofErr w:type="spellStart"/>
+      <w:r>
+        <w:rPr>
+          <w:sz w:val="32"/>
+          <w:szCs w:val="32"/>
+        </w:rPr>
+        <w:t>center</w:t>
+      </w:r>
+      <w:proofErr w:type="spellEnd"/>
+      <w:r>
+        <w:rPr>
+          <w:sz w:val="32"/>
+          <w:szCs w:val="32"/>
+        </w:rPr>
+        <w:t xml:space="preserve"> coordinates are closer to the upper right corner of the dungeon.</w:t>
+      </w:r>
+    </w:p>
+    <w:p>
+      <w:pPr>
+        <w:pStyle w:val="Paragrafoelenco"/>
+        <w:numPr>
+          <w:ilvl w:val="0"/>
+          <w:numId w:val="28"/>
+        </w:numPr>
+        <w:jc w:val="both"/>
+        <w:rPr>
+          <w:sz w:val="32"/>
+          <w:szCs w:val="32"/>
+        </w:rPr>
+      </w:pPr>
+      <w:r>
+        <w:rPr>
+          <w:sz w:val="32"/>
+          <w:szCs w:val="32"/>
+        </w:rPr>
+        <w:t xml:space="preserve">The starting room is chosen at random from the set of the rooms that have their </w:t>
+      </w:r>
+      <w:proofErr w:type="spellStart"/>
+      <w:r>
+        <w:rPr>
+          <w:sz w:val="32"/>
+          <w:szCs w:val="32"/>
+        </w:rPr>
+        <w:t>center</w:t>
+      </w:r>
+      <w:proofErr w:type="spellEnd"/>
+      <w:r>
+        <w:rPr>
+          <w:sz w:val="32"/>
+          <w:szCs w:val="32"/>
+        </w:rPr>
+        <w:t xml:space="preserve"> on the left part of the dungeon. If, for some reason (for example when the dungeon is extremely high but not quite wide), there are no rooms on the left part of the dungeon, a completely random room is chosen. Note that in this case the starting room might coincide with the end room. But as long as the dungeon is “normal”, you’re good to go.</w:t>
+      </w:r>
+    </w:p>
+    <w:p>
+      <w:pPr>
+        <w:jc w:val="both"/>
+        <w:rPr>
+          <w:sz w:val="32"/>
+          <w:szCs w:val="32"/>
+        </w:rPr>
+      </w:pPr>
+      <w:r>
+        <w:rPr>
+          <w:sz w:val="32"/>
+          <w:szCs w:val="32"/>
+        </w:rPr>
+        <w:lastRenderedPageBreak/>
+        <w:t xml:space="preserve">After finding the path from start to end, the </w:t>
+      </w:r>
+      <w:proofErr w:type="spellStart"/>
+      <w:r>
+        <w:rPr>
+          <w:sz w:val="32"/>
+          <w:szCs w:val="32"/>
+        </w:rPr>
+        <w:t>coroutine</w:t>
+      </w:r>
+      <w:proofErr w:type="spellEnd"/>
+      <w:r>
+        <w:rPr>
+          <w:sz w:val="32"/>
+          <w:szCs w:val="32"/>
+        </w:rPr>
+        <w:t xml:space="preserve"> </w:t>
+      </w:r>
+      <w:proofErr w:type="spellStart"/>
+      <w:proofErr w:type="gramStart"/>
+      <w:r>
+        <w:rPr>
+          <w:b/>
+          <w:sz w:val="32"/>
+          <w:szCs w:val="32"/>
+        </w:rPr>
+        <w:t>spawnBoids</w:t>
+      </w:r>
+      <w:proofErr w:type="spellEnd"/>
+      <w:r>
+        <w:rPr>
+          <w:b/>
+          <w:sz w:val="32"/>
+          <w:szCs w:val="32"/>
+        </w:rPr>
+        <w:t>(</w:t>
+      </w:r>
+      <w:proofErr w:type="gramEnd"/>
+      <w:r>
+        <w:rPr>
+          <w:b/>
+          <w:sz w:val="32"/>
+          <w:szCs w:val="32"/>
+        </w:rPr>
+        <w:t>)</w:t>
+      </w:r>
+      <w:r>
+        <w:rPr>
+          <w:sz w:val="32"/>
+          <w:szCs w:val="32"/>
+        </w:rPr>
+        <w:t xml:space="preserve"> takes care of spawning a number of </w:t>
+      </w:r>
+      <w:proofErr w:type="spellStart"/>
+      <w:r>
+        <w:rPr>
+          <w:sz w:val="32"/>
+          <w:szCs w:val="32"/>
+        </w:rPr>
+        <w:t>boid</w:t>
+      </w:r>
+      <w:proofErr w:type="spellEnd"/>
+      <w:r>
+        <w:rPr>
+          <w:sz w:val="32"/>
+          <w:szCs w:val="32"/>
+        </w:rPr>
+        <w:t xml:space="preserve"> as specified in this class. </w:t>
+      </w:r>
+      <w:r>
+        <w:rPr>
+          <w:sz w:val="32"/>
+          <w:szCs w:val="32"/>
+        </w:rPr>
+        <w:t>Actually, let’s take a look at (part of) the parameters we can specify in this script:</w:t>
+      </w:r>
+    </w:p>
+    <w:p>
+      <w:pPr>
+        <w:pStyle w:val="Paragrafoelenco"/>
+        <w:numPr>
+          <w:ilvl w:val="0"/>
+          <w:numId w:val="29"/>
+        </w:numPr>
+        <w:jc w:val="both"/>
+        <w:rPr>
+          <w:sz w:val="32"/>
+          <w:szCs w:val="32"/>
+        </w:rPr>
+      </w:pPr>
+      <w:r>
+        <w:rPr>
+          <w:sz w:val="32"/>
+          <w:szCs w:val="32"/>
+        </w:rPr>
+        <w:t xml:space="preserve">Count: how many </w:t>
+      </w:r>
+      <w:proofErr w:type="spellStart"/>
+      <w:r>
+        <w:rPr>
+          <w:sz w:val="32"/>
+          <w:szCs w:val="32"/>
+        </w:rPr>
+        <w:t>boids</w:t>
+      </w:r>
+      <w:proofErr w:type="spellEnd"/>
+      <w:r>
+        <w:rPr>
+          <w:sz w:val="32"/>
+          <w:szCs w:val="32"/>
+        </w:rPr>
+        <w:t xml:space="preserve"> do we want to spawn in this room. Keep in mind the performance, since too many </w:t>
+      </w:r>
+      <w:proofErr w:type="spellStart"/>
+      <w:r>
+        <w:rPr>
+          <w:sz w:val="32"/>
+          <w:szCs w:val="32"/>
+        </w:rPr>
+        <w:t>boids</w:t>
+      </w:r>
+      <w:proofErr w:type="spellEnd"/>
+      <w:r>
+        <w:rPr>
+          <w:sz w:val="32"/>
+          <w:szCs w:val="32"/>
+        </w:rPr>
+        <w:t xml:space="preserve"> can cause serious problems. On my machine I was able to do fine executions with flocks composed of one-hundred </w:t>
+      </w:r>
+      <w:proofErr w:type="spellStart"/>
+      <w:r>
+        <w:rPr>
+          <w:sz w:val="32"/>
+          <w:szCs w:val="32"/>
+        </w:rPr>
+        <w:t>boids</w:t>
+      </w:r>
+      <w:proofErr w:type="spellEnd"/>
+      <w:r>
+        <w:rPr>
+          <w:sz w:val="32"/>
+          <w:szCs w:val="32"/>
+        </w:rPr>
+        <w:t>, more become problematic.</w:t>
+      </w:r>
+    </w:p>
+    <w:p>
+      <w:pPr>
+        <w:pStyle w:val="Paragrafoelenco"/>
+        <w:numPr>
+          <w:ilvl w:val="0"/>
+          <w:numId w:val="29"/>
+        </w:numPr>
+        <w:jc w:val="both"/>
+        <w:rPr>
+          <w:sz w:val="32"/>
+          <w:szCs w:val="32"/>
+        </w:rPr>
+      </w:pPr>
+      <w:proofErr w:type="spellStart"/>
+      <w:r>
+        <w:rPr>
+          <w:sz w:val="32"/>
+          <w:szCs w:val="32"/>
+        </w:rPr>
+        <w:t>Boid</w:t>
+      </w:r>
+      <w:proofErr w:type="spellEnd"/>
+      <w:r>
+        <w:rPr>
+          <w:sz w:val="32"/>
+          <w:szCs w:val="32"/>
+        </w:rPr>
+        <w:t xml:space="preserve">: the prefab that represents the </w:t>
+      </w:r>
+      <w:proofErr w:type="spellStart"/>
+      <w:r>
+        <w:rPr>
+          <w:sz w:val="32"/>
+          <w:szCs w:val="32"/>
+        </w:rPr>
+        <w:t>boids</w:t>
+      </w:r>
+      <w:proofErr w:type="spellEnd"/>
+      <w:r>
+        <w:rPr>
+          <w:sz w:val="32"/>
+          <w:szCs w:val="32"/>
+        </w:rPr>
+        <w:t>.</w:t>
+      </w:r>
+    </w:p>
+    <w:p>
+      <w:pPr>
+        <w:pStyle w:val="Paragrafoelenco"/>
+        <w:numPr>
+          <w:ilvl w:val="0"/>
+          <w:numId w:val="29"/>
+        </w:numPr>
+        <w:jc w:val="both"/>
+        <w:rPr>
+          <w:i/>
+          <w:sz w:val="32"/>
+          <w:szCs w:val="32"/>
+        </w:rPr>
+      </w:pPr>
+      <w:r>
+        <w:rPr>
+          <w:sz w:val="32"/>
+          <w:szCs w:val="32"/>
+        </w:rPr>
+        <w:t xml:space="preserve">Radius: when we spawn the </w:t>
+      </w:r>
+      <w:proofErr w:type="spellStart"/>
+      <w:r>
+        <w:rPr>
+          <w:sz w:val="32"/>
+          <w:szCs w:val="32"/>
+        </w:rPr>
+        <w:t>boids</w:t>
+      </w:r>
+      <w:proofErr w:type="spellEnd"/>
+      <w:r>
+        <w:rPr>
+          <w:sz w:val="32"/>
+          <w:szCs w:val="32"/>
+        </w:rPr>
+        <w:t>, their z and x coordinates are decided randomly from a pool of</w:t>
+      </w:r>
+      <w:r>
+        <w:rPr>
+          <w:sz w:val="32"/>
+          <w:szCs w:val="32"/>
+        </w:rPr>
+        <w:t xml:space="preserve"> coordinates taken from a circle with this radius, and </w:t>
+      </w:r>
+      <w:proofErr w:type="spellStart"/>
+      <w:r>
+        <w:rPr>
+          <w:sz w:val="32"/>
+          <w:szCs w:val="32"/>
+        </w:rPr>
+        <w:t>center</w:t>
+      </w:r>
+      <w:proofErr w:type="spellEnd"/>
+      <w:r>
+        <w:rPr>
+          <w:sz w:val="32"/>
+          <w:szCs w:val="32"/>
+        </w:rPr>
+        <w:t xml:space="preserve"> the </w:t>
+      </w:r>
+      <w:proofErr w:type="spellStart"/>
+      <w:r>
+        <w:rPr>
+          <w:sz w:val="32"/>
+          <w:szCs w:val="32"/>
+        </w:rPr>
+        <w:t>center</w:t>
+      </w:r>
+      <w:proofErr w:type="spellEnd"/>
+      <w:r>
+        <w:rPr>
+          <w:sz w:val="32"/>
+          <w:szCs w:val="32"/>
+        </w:rPr>
+        <w:t xml:space="preserve"> of the starting room. Their y value, instead, is a random value between the floor and the ceiling. This is why I would not advice to create dungeons with rooms that are too small or that are too low on height. In the first case, we risk that the </w:t>
+      </w:r>
+      <w:proofErr w:type="spellStart"/>
+      <w:r>
+        <w:rPr>
+          <w:sz w:val="32"/>
+          <w:szCs w:val="32"/>
+        </w:rPr>
+        <w:t>boids</w:t>
+      </w:r>
+      <w:proofErr w:type="spellEnd"/>
+      <w:r>
+        <w:rPr>
+          <w:sz w:val="32"/>
+          <w:szCs w:val="32"/>
+        </w:rPr>
+        <w:t xml:space="preserve"> are created inside walls, in the second the </w:t>
+      </w:r>
+      <w:proofErr w:type="spellStart"/>
+      <w:r>
+        <w:rPr>
+          <w:sz w:val="32"/>
+          <w:szCs w:val="32"/>
+        </w:rPr>
+        <w:t>boids</w:t>
+      </w:r>
+      <w:proofErr w:type="spellEnd"/>
+      <w:r>
+        <w:rPr>
+          <w:sz w:val="32"/>
+          <w:szCs w:val="32"/>
+        </w:rPr>
+        <w:t xml:space="preserve"> might be created below or above the dungeon, and that’s now what we want. </w:t>
+      </w:r>
+      <w:r>
+        <w:rPr>
+          <w:b/>
+          <w:sz w:val="32"/>
+          <w:szCs w:val="32"/>
+        </w:rPr>
+        <w:t xml:space="preserve">If you have problems with the spawn of the </w:t>
+      </w:r>
+      <w:proofErr w:type="spellStart"/>
+      <w:r>
+        <w:rPr>
+          <w:b/>
+          <w:sz w:val="32"/>
+          <w:szCs w:val="32"/>
+        </w:rPr>
+        <w:t>boids</w:t>
+      </w:r>
+      <w:proofErr w:type="spellEnd"/>
+      <w:r>
+        <w:rPr>
+          <w:b/>
+          <w:sz w:val="32"/>
+          <w:szCs w:val="32"/>
+        </w:rPr>
+        <w:t xml:space="preserve"> when generating dungeons with extremely small rooms or that are too low on height, that is your responsibility. </w:t>
+      </w:r>
+      <w:r>
+        <w:rPr>
+          <w:i/>
+          <w:sz w:val="32"/>
+          <w:szCs w:val="32"/>
+        </w:rPr>
+        <w:t>Let me just tell you that if I</w:t>
+      </w:r>
+      <w:r>
+        <w:rPr>
+          <w:i/>
+          <w:sz w:val="32"/>
+          <w:szCs w:val="32"/>
+        </w:rPr>
+        <w:t xml:space="preserve"> wanted a maze for dwarfs I’d have done a different project</w:t>
+      </w:r>
+      <w:r>
+        <w:rPr>
+          <w:sz w:val="32"/>
+          <w:szCs w:val="32"/>
+        </w:rPr>
+        <w:t>.</w:t>
+      </w:r>
+    </w:p>
+    <w:p>
+      <w:pPr>
+        <w:pStyle w:val="Paragrafoelenco"/>
+        <w:numPr>
+          <w:ilvl w:val="0"/>
+          <w:numId w:val="29"/>
+        </w:numPr>
+        <w:jc w:val="both"/>
+        <w:rPr>
+          <w:i/>
+          <w:sz w:val="32"/>
+          <w:szCs w:val="32"/>
+        </w:rPr>
+      </w:pPr>
+      <w:proofErr w:type="spellStart"/>
+      <w:r>
+        <w:rPr>
+          <w:sz w:val="32"/>
+          <w:szCs w:val="32"/>
+        </w:rPr>
+        <w:t>StopAtFirstHit</w:t>
+      </w:r>
+      <w:proofErr w:type="spellEnd"/>
+      <w:r>
+        <w:rPr>
+          <w:sz w:val="32"/>
+          <w:szCs w:val="32"/>
+        </w:rPr>
+        <w:t>: Boolean used by A*. Allows to stop the search after the goal has been found at least one time.</w:t>
+      </w:r>
+    </w:p>
+    <w:p>
+      <w:pPr>
+        <w:pStyle w:val="Paragrafoelenco"/>
+        <w:numPr>
+          <w:ilvl w:val="0"/>
+          <w:numId w:val="29"/>
+        </w:numPr>
+        <w:jc w:val="both"/>
+        <w:rPr>
+          <w:i/>
+          <w:sz w:val="32"/>
+          <w:szCs w:val="32"/>
+        </w:rPr>
+      </w:pPr>
+      <w:proofErr w:type="spellStart"/>
+      <w:r>
+        <w:rPr>
+          <w:sz w:val="32"/>
+          <w:szCs w:val="32"/>
+        </w:rPr>
+        <w:t>HeuristicToUse</w:t>
+      </w:r>
+      <w:proofErr w:type="spellEnd"/>
+      <w:r>
+        <w:rPr>
+          <w:sz w:val="32"/>
+          <w:szCs w:val="32"/>
+        </w:rPr>
+        <w:t>: the heuristic used by A*.</w:t>
+      </w:r>
+    </w:p>
+    <w:p>
+      <w:pPr>
+        <w:pStyle w:val="Paragrafoelenco"/>
+        <w:numPr>
+          <w:ilvl w:val="0"/>
+          <w:numId w:val="29"/>
+        </w:numPr>
+        <w:jc w:val="both"/>
+        <w:rPr>
+          <w:i/>
+          <w:sz w:val="32"/>
+          <w:szCs w:val="32"/>
+        </w:rPr>
+      </w:pPr>
+      <w:proofErr w:type="spellStart"/>
+      <w:r>
+        <w:rPr>
+          <w:sz w:val="32"/>
+          <w:szCs w:val="32"/>
+        </w:rPr>
+        <w:t>NodeReachedThreshold</w:t>
+      </w:r>
+      <w:proofErr w:type="spellEnd"/>
+      <w:r>
+        <w:rPr>
+          <w:sz w:val="32"/>
+          <w:szCs w:val="32"/>
+        </w:rPr>
+        <w:t xml:space="preserve"> and </w:t>
+      </w:r>
+      <w:proofErr w:type="spellStart"/>
+      <w:r>
+        <w:rPr>
+          <w:sz w:val="32"/>
+          <w:szCs w:val="32"/>
+        </w:rPr>
+        <w:t>SeekComponent</w:t>
+      </w:r>
+      <w:proofErr w:type="spellEnd"/>
+      <w:r>
+        <w:rPr>
+          <w:sz w:val="32"/>
+          <w:szCs w:val="32"/>
+        </w:rPr>
+        <w:t>: values used from the new satellite component we’ll discuss in the following paragraph.</w:t>
+      </w:r>
+    </w:p>
+    <w:p>
+      <w:pPr>
+        <w:jc w:val="both"/>
+        <w:rPr>
+          <w:b/>
+          <w:sz w:val="36"/>
+          <w:szCs w:val="36"/>
+        </w:rPr>
+      </w:pPr>
+      <w:r>
+        <w:rPr>
+          <w:b/>
+          <w:sz w:val="36"/>
+          <w:szCs w:val="36"/>
+        </w:rPr>
+        <w:t xml:space="preserve">4.3 – The </w:t>
+      </w:r>
+      <w:proofErr w:type="spellStart"/>
+      <w:r>
+        <w:rPr>
+          <w:b/>
+          <w:sz w:val="36"/>
+          <w:szCs w:val="36"/>
+        </w:rPr>
+        <w:t>BoidSeek</w:t>
+      </w:r>
+      <w:proofErr w:type="spellEnd"/>
+      <w:r>
+        <w:rPr>
+          <w:b/>
+          <w:sz w:val="36"/>
+          <w:szCs w:val="36"/>
+        </w:rPr>
+        <w:t xml:space="preserve"> component</w:t>
+      </w:r>
+    </w:p>
+    <w:p>
+      <w:pPr>
+        <w:jc w:val="both"/>
+        <w:rPr>
+          <w:sz w:val="32"/>
+          <w:szCs w:val="32"/>
+        </w:rPr>
+      </w:pPr>
+      <w:r>
+        <w:rPr>
+          <w:sz w:val="32"/>
+          <w:szCs w:val="32"/>
+        </w:rPr>
+        <w:t xml:space="preserve">We want our </w:t>
+      </w:r>
+      <w:proofErr w:type="spellStart"/>
+      <w:r>
+        <w:rPr>
+          <w:sz w:val="32"/>
+          <w:szCs w:val="32"/>
+        </w:rPr>
+        <w:t>boids</w:t>
+      </w:r>
+      <w:proofErr w:type="spellEnd"/>
+      <w:r>
+        <w:rPr>
+          <w:sz w:val="32"/>
+          <w:szCs w:val="32"/>
+        </w:rPr>
+        <w:t xml:space="preserve"> to follow a certain path, and in order to do that we can add a new satellite component for our composed steeri</w:t>
+      </w:r>
+      <w:r>
+        <w:rPr>
+          <w:sz w:val="32"/>
+          <w:szCs w:val="32"/>
+        </w:rPr>
+        <w:t xml:space="preserve">ng behaviour. That component is </w:t>
+      </w:r>
+      <w:proofErr w:type="spellStart"/>
+      <w:r>
+        <w:rPr>
+          <w:i/>
+          <w:sz w:val="32"/>
+          <w:szCs w:val="32"/>
+        </w:rPr>
+        <w:t>FSeek</w:t>
+      </w:r>
+      <w:proofErr w:type="spellEnd"/>
+      <w:r>
+        <w:rPr>
+          <w:i/>
+          <w:sz w:val="32"/>
+          <w:szCs w:val="32"/>
+        </w:rPr>
+        <w:t xml:space="preserve"> </w:t>
+      </w:r>
+      <w:r>
+        <w:rPr>
+          <w:sz w:val="32"/>
+          <w:szCs w:val="32"/>
+        </w:rPr>
+        <w:t xml:space="preserve">(Note that all the satellite components used in the dungeon are called </w:t>
+      </w:r>
+      <w:proofErr w:type="spellStart"/>
+      <w:r>
+        <w:rPr>
+          <w:i/>
+          <w:sz w:val="32"/>
+          <w:szCs w:val="32"/>
+        </w:rPr>
+        <w:t>FS</w:t>
+      </w:r>
+      <w:r>
+        <w:rPr>
+          <w:i/>
+          <w:sz w:val="32"/>
+          <w:szCs w:val="32"/>
+        </w:rPr>
+        <w:t>omething</w:t>
+      </w:r>
+      <w:proofErr w:type="spellEnd"/>
+      <w:r>
+        <w:rPr>
+          <w:sz w:val="32"/>
+          <w:szCs w:val="32"/>
+        </w:rPr>
+        <w:t xml:space="preserve"> to distinguish them from the components of the directory Flocking).</w:t>
+      </w:r>
+    </w:p>
+    <w:p>
+      <w:pPr>
+        <w:jc w:val="both"/>
+        <w:rPr>
+          <w:sz w:val="32"/>
+          <w:szCs w:val="32"/>
+        </w:rPr>
+      </w:pPr>
+      <w:r>
+        <w:rPr>
+          <w:sz w:val="32"/>
+          <w:szCs w:val="32"/>
+        </w:rPr>
+        <w:lastRenderedPageBreak/>
+        <w:t>This component takes into account the path found by A*, and does the following:</w:t>
+      </w:r>
+    </w:p>
+    <w:p>
+      <w:pPr>
+        <w:pStyle w:val="Paragrafoelenco"/>
+        <w:numPr>
+          <w:ilvl w:val="0"/>
+          <w:numId w:val="31"/>
+        </w:numPr>
+        <w:jc w:val="both"/>
+        <w:rPr>
+          <w:sz w:val="32"/>
+          <w:szCs w:val="32"/>
+        </w:rPr>
+      </w:pPr>
+      <w:r>
+        <w:rPr>
+          <w:sz w:val="32"/>
+          <w:szCs w:val="32"/>
+        </w:rPr>
+        <w:t>Consider the next node we want to reach, that is a point in the dungeon.</w:t>
+      </w:r>
+    </w:p>
+    <w:p>
+      <w:pPr>
+        <w:pStyle w:val="Paragrafoelenco"/>
+        <w:numPr>
+          <w:ilvl w:val="0"/>
+          <w:numId w:val="31"/>
+        </w:numPr>
+        <w:jc w:val="both"/>
+        <w:rPr>
+          <w:sz w:val="32"/>
+          <w:szCs w:val="32"/>
+        </w:rPr>
+      </w:pPr>
+      <w:r>
+        <w:rPr>
+          <w:sz w:val="32"/>
+          <w:szCs w:val="32"/>
+        </w:rPr>
+        <w:t xml:space="preserve">Is this node the last one of the path AND am I closer to it than a certain threshold value called </w:t>
+      </w:r>
+      <w:proofErr w:type="spellStart"/>
+      <w:r>
+        <w:rPr>
+          <w:i/>
+          <w:sz w:val="32"/>
+          <w:szCs w:val="32"/>
+        </w:rPr>
+        <w:t>NodeReachedThreshold</w:t>
+      </w:r>
+      <w:proofErr w:type="spellEnd"/>
+      <w:r>
+        <w:rPr>
+          <w:sz w:val="32"/>
+          <w:szCs w:val="32"/>
+        </w:rPr>
+        <w:t xml:space="preserve">? If so, </w:t>
+      </w:r>
+      <w:r>
+        <w:rPr>
+          <w:sz w:val="32"/>
+          <w:szCs w:val="32"/>
+        </w:rPr>
+        <w:t xml:space="preserve">we don’t have to seek anything anymore, because we have arrived to our destination. Here I decided to simply always return Vector3.zero from this component when the destination is reached, so that the flocking can still act as such even when its goal is met. One can also simply destroy the </w:t>
+      </w:r>
+      <w:proofErr w:type="spellStart"/>
+      <w:r>
+        <w:rPr>
+          <w:sz w:val="32"/>
+          <w:szCs w:val="32"/>
+        </w:rPr>
+        <w:t>boid</w:t>
+      </w:r>
+      <w:proofErr w:type="spellEnd"/>
+      <w:r>
+        <w:rPr>
+          <w:sz w:val="32"/>
+          <w:szCs w:val="32"/>
+        </w:rPr>
+        <w:t xml:space="preserve"> or whatever it prefers, of course.</w:t>
+      </w:r>
+    </w:p>
+    <w:p>
+      <w:pPr>
+        <w:pStyle w:val="Paragrafoelenco"/>
+        <w:numPr>
+          <w:ilvl w:val="0"/>
+          <w:numId w:val="31"/>
+        </w:numPr>
+        <w:jc w:val="both"/>
+        <w:rPr>
+          <w:sz w:val="32"/>
+          <w:szCs w:val="32"/>
+        </w:rPr>
+      </w:pPr>
+      <w:r>
+        <w:rPr>
+          <w:sz w:val="32"/>
+          <w:szCs w:val="32"/>
+        </w:rPr>
+        <w:t xml:space="preserve">If the previous condition hasn’t been met, it means we are still on our way toward the destination. So, check: is our target node closer than </w:t>
+      </w:r>
+      <w:proofErr w:type="spellStart"/>
+      <w:r>
+        <w:rPr>
+          <w:i/>
+          <w:sz w:val="32"/>
+          <w:szCs w:val="32"/>
+        </w:rPr>
+        <w:t>NodeReachedThreshold</w:t>
+      </w:r>
+      <w:proofErr w:type="spellEnd"/>
+      <w:r>
+        <w:rPr>
+          <w:sz w:val="32"/>
+          <w:szCs w:val="32"/>
+        </w:rPr>
+        <w:t xml:space="preserve">? If so, take the next node of the path as the target node and return a Vector3 that suggests the blender to move toward that direction. As with all the other components, this vector is first normalized and then multiplied by </w:t>
+      </w:r>
+      <w:proofErr w:type="spellStart"/>
+      <w:r>
+        <w:rPr>
+          <w:i/>
+          <w:sz w:val="32"/>
+          <w:szCs w:val="32"/>
+        </w:rPr>
+        <w:t>SeekComponent</w:t>
+      </w:r>
+      <w:proofErr w:type="spellEnd"/>
+      <w:r>
+        <w:rPr>
+          <w:sz w:val="32"/>
+          <w:szCs w:val="32"/>
+        </w:rPr>
+        <w:t>, a value between 0 and 1 that tells the importance of this contribute to the blending component.</w:t>
+      </w:r>
+    </w:p>
+    <w:p>
+      <w:pPr>
+        <w:jc w:val="both"/>
+        <w:rPr>
+          <w:sz w:val="32"/>
+          <w:szCs w:val="32"/>
+        </w:rPr>
+      </w:pPr>
+      <w:r>
+        <w:rPr>
+          <w:sz w:val="32"/>
+          <w:szCs w:val="32"/>
+        </w:rPr>
+        <w:t xml:space="preserve">Great, now we just have to plug this component in the blending and we are done! …no, not really. When I first did this, the </w:t>
+      </w:r>
+      <w:proofErr w:type="spellStart"/>
+      <w:r>
+        <w:rPr>
+          <w:sz w:val="32"/>
+          <w:szCs w:val="32"/>
+        </w:rPr>
+        <w:t>boids</w:t>
+      </w:r>
+      <w:proofErr w:type="spellEnd"/>
+      <w:r>
+        <w:rPr>
+          <w:sz w:val="32"/>
+          <w:szCs w:val="32"/>
+        </w:rPr>
+        <w:t xml:space="preserve"> started to have </w:t>
+      </w:r>
+      <w:proofErr w:type="spellStart"/>
+      <w:r>
+        <w:rPr>
+          <w:sz w:val="32"/>
+          <w:szCs w:val="32"/>
+        </w:rPr>
+        <w:t>parkinson</w:t>
+      </w:r>
+      <w:proofErr w:type="spellEnd"/>
+      <w:r>
+        <w:rPr>
+          <w:sz w:val="32"/>
+          <w:szCs w:val="32"/>
+        </w:rPr>
+        <w:t>. But why?</w:t>
+      </w:r>
+    </w:p>
+    <w:p>
+      <w:pPr>
+        <w:jc w:val="both"/>
+        <w:rPr>
+          <w:b/>
+          <w:sz w:val="36"/>
+          <w:szCs w:val="36"/>
+        </w:rPr>
+      </w:pPr>
+      <w:r>
+        <w:rPr>
+          <w:b/>
+          <w:sz w:val="36"/>
+          <w:szCs w:val="36"/>
+        </w:rPr>
+        <w:t xml:space="preserve">4.4 – Refactoring of </w:t>
+      </w:r>
+      <w:proofErr w:type="spellStart"/>
+      <w:r>
+        <w:rPr>
+          <w:b/>
+          <w:sz w:val="36"/>
+          <w:szCs w:val="36"/>
+        </w:rPr>
+        <w:t>FBoidWallAvoidance</w:t>
+      </w:r>
+      <w:proofErr w:type="spellEnd"/>
+    </w:p>
+    <w:p>
+      <w:pPr>
+        <w:jc w:val="both"/>
+        <w:rPr>
+          <w:sz w:val="32"/>
+          <w:szCs w:val="32"/>
+        </w:rPr>
+      </w:pPr>
+      <w:r>
+        <w:rPr>
+          <w:sz w:val="32"/>
+          <w:szCs w:val="32"/>
+        </w:rPr>
+        <w:t xml:space="preserve">In the flocking implementation given in the Flocking directory, the </w:t>
+      </w:r>
+      <w:r>
+        <w:rPr>
+          <w:sz w:val="32"/>
+          <w:szCs w:val="32"/>
+        </w:rPr>
+        <w:t xml:space="preserve">neighbour colliders considered by the separation and </w:t>
+      </w:r>
+      <w:proofErr w:type="spellStart"/>
+      <w:r>
+        <w:rPr>
+          <w:sz w:val="32"/>
+          <w:szCs w:val="32"/>
+        </w:rPr>
+        <w:t>wallAvoidance</w:t>
+      </w:r>
+      <w:proofErr w:type="spellEnd"/>
+      <w:r>
+        <w:rPr>
+          <w:sz w:val="32"/>
+          <w:szCs w:val="32"/>
+        </w:rPr>
+        <w:t xml:space="preserve"> components were the same: in the former only other </w:t>
+      </w:r>
+      <w:proofErr w:type="spellStart"/>
+      <w:r>
+        <w:rPr>
+          <w:sz w:val="32"/>
+          <w:szCs w:val="32"/>
+        </w:rPr>
+        <w:t>boids</w:t>
+      </w:r>
+      <w:proofErr w:type="spellEnd"/>
+      <w:r>
+        <w:rPr>
+          <w:sz w:val="32"/>
+          <w:szCs w:val="32"/>
+        </w:rPr>
+        <w:t xml:space="preserve"> were considered, in the latter only the obstacles. But let’s look at the implementation. Those colliders are found using the method:</w:t>
+      </w:r>
+    </w:p>
+    <w:p>
+      <w:pPr>
+        <w:jc w:val="both"/>
+        <w:rPr>
+          <w:sz w:val="32"/>
+          <w:szCs w:val="32"/>
+        </w:rPr>
+      </w:pPr>
+      <w:r>
+        <w:rPr>
+          <w:sz w:val="32"/>
+          <w:szCs w:val="32"/>
+        </w:rPr>
+        <w:t>Physics.OverlapSphereNonAlloc(</w:t>
+      </w:r>
+      <w:proofErr w:type="gramStart"/>
+      <w:r>
+        <w:rPr>
+          <w:sz w:val="32"/>
+          <w:szCs w:val="32"/>
+        </w:rPr>
+        <w:t>transform.position</w:t>
+      </w:r>
+      <w:proofErr w:type="gramEnd"/>
+      <w:r>
+        <w:rPr>
+          <w:sz w:val="32"/>
+          <w:szCs w:val="32"/>
+        </w:rPr>
+        <w:t>,</w:t>
+      </w:r>
+      <w:r>
+        <w:rPr>
+          <w:sz w:val="32"/>
+          <w:szCs w:val="32"/>
+        </w:rPr>
+        <w:t xml:space="preserve">BoidShared.BoidFOW, </w:t>
+      </w:r>
+      <w:proofErr w:type="spellStart"/>
+      <w:r>
+        <w:rPr>
+          <w:sz w:val="32"/>
+          <w:szCs w:val="32"/>
+        </w:rPr>
+        <w:t>neighbors</w:t>
+      </w:r>
+      <w:proofErr w:type="spellEnd"/>
+      <w:r>
+        <w:rPr>
+          <w:sz w:val="32"/>
+          <w:szCs w:val="32"/>
+        </w:rPr>
+        <w:t>);</w:t>
+      </w:r>
+    </w:p>
+    <w:p>
+      <w:pPr>
+        <w:jc w:val="both"/>
+        <w:rPr>
+          <w:sz w:val="32"/>
+          <w:szCs w:val="32"/>
+        </w:rPr>
+      </w:pPr>
+      <w:r>
+        <w:rPr>
+          <w:sz w:val="32"/>
+          <w:szCs w:val="32"/>
+        </w:rPr>
+        <w:lastRenderedPageBreak/>
+        <w:t xml:space="preserve">This makes sense for “sensing” other </w:t>
+      </w:r>
+      <w:proofErr w:type="spellStart"/>
+      <w:r>
+        <w:rPr>
+          <w:sz w:val="32"/>
+          <w:szCs w:val="32"/>
+        </w:rPr>
+        <w:t>boids</w:t>
+      </w:r>
+      <w:proofErr w:type="spellEnd"/>
+      <w:r>
+        <w:rPr>
+          <w:sz w:val="32"/>
+          <w:szCs w:val="32"/>
+        </w:rPr>
+        <w:t xml:space="preserve">: the one we are considering has a certain Field </w:t>
+      </w:r>
+      <w:proofErr w:type="gramStart"/>
+      <w:r>
+        <w:rPr>
+          <w:sz w:val="32"/>
+          <w:szCs w:val="32"/>
+        </w:rPr>
+        <w:t>Of</w:t>
+      </w:r>
+      <w:proofErr w:type="gramEnd"/>
+      <w:r>
+        <w:rPr>
+          <w:sz w:val="32"/>
+          <w:szCs w:val="32"/>
+        </w:rPr>
+        <w:t xml:space="preserve"> View, that can be higher or lower depending on what we want to achieve. Basically, we create a sphere around our </w:t>
+      </w:r>
+      <w:proofErr w:type="spellStart"/>
+      <w:r>
+        <w:rPr>
+          <w:sz w:val="32"/>
+          <w:szCs w:val="32"/>
+        </w:rPr>
+        <w:t>boid</w:t>
+      </w:r>
+      <w:proofErr w:type="spellEnd"/>
+      <w:r>
+        <w:rPr>
+          <w:sz w:val="32"/>
+          <w:szCs w:val="32"/>
+        </w:rPr>
+        <w:t xml:space="preserve"> and see the </w:t>
+      </w:r>
+      <w:proofErr w:type="spellStart"/>
+      <w:r>
+        <w:rPr>
+          <w:sz w:val="32"/>
+          <w:szCs w:val="32"/>
+        </w:rPr>
+        <w:t>boids</w:t>
+      </w:r>
+      <w:proofErr w:type="spellEnd"/>
+      <w:r>
+        <w:rPr>
+          <w:sz w:val="32"/>
+          <w:szCs w:val="32"/>
+        </w:rPr>
+        <w:t xml:space="preserve"> colliders inside this sphere. Let’s also assume, as an example, that the FOW is of 5 meters (this value can be set in the </w:t>
+      </w:r>
+      <w:proofErr w:type="spellStart"/>
+      <w:r>
+        <w:rPr>
+          <w:sz w:val="32"/>
+          <w:szCs w:val="32"/>
+        </w:rPr>
+        <w:t>FBoidShared</w:t>
+      </w:r>
+      <w:proofErr w:type="spellEnd"/>
+      <w:r>
+        <w:rPr>
+          <w:sz w:val="32"/>
+          <w:szCs w:val="32"/>
+        </w:rPr>
+        <w:t xml:space="preserve"> script). This means that our sphere has a radius of 5 meters. So far, so good.</w:t>
+      </w:r>
+    </w:p>
+    <w:p>
+      <w:pPr>
+        <w:jc w:val="both"/>
+        <w:rPr>
+          <w:sz w:val="32"/>
+          <w:szCs w:val="32"/>
+        </w:rPr>
+      </w:pPr>
+      <w:r>
+        <w:rPr>
+          <w:sz w:val="32"/>
+          <w:szCs w:val="32"/>
+        </w:rPr>
+        <w:t xml:space="preserve">The same is true for the </w:t>
+      </w:r>
+      <w:proofErr w:type="spellStart"/>
+      <w:r>
+        <w:rPr>
+          <w:sz w:val="32"/>
+          <w:szCs w:val="32"/>
+        </w:rPr>
+        <w:t>FBoidWallAvoidance</w:t>
+      </w:r>
+      <w:proofErr w:type="spellEnd"/>
+      <w:r>
+        <w:rPr>
+          <w:sz w:val="32"/>
+          <w:szCs w:val="32"/>
+        </w:rPr>
+        <w:t xml:space="preserve"> component, that takes the same set of colliders as argument, but this time considering only the obstacles, such as walls. This means that, even if a walls is 5 meters far away, it will be considered by the blending component as something to avoid. Still no problem</w:t>
+      </w:r>
+      <w:r>
+        <w:rPr>
+          <w:sz w:val="32"/>
+          <w:szCs w:val="32"/>
+        </w:rPr>
+        <w:t xml:space="preserve"> though: it’s one wall against dozens of </w:t>
+      </w:r>
+      <w:proofErr w:type="spellStart"/>
+      <w:r>
+        <w:rPr>
+          <w:sz w:val="32"/>
+          <w:szCs w:val="32"/>
+        </w:rPr>
+        <w:t>boids</w:t>
+      </w:r>
+      <w:proofErr w:type="spellEnd"/>
+      <w:r>
+        <w:rPr>
+          <w:sz w:val="32"/>
+          <w:szCs w:val="32"/>
+        </w:rPr>
+        <w:t xml:space="preserve">, so the flocking behaviour will prevail over the </w:t>
+      </w:r>
+      <w:proofErr w:type="spellStart"/>
+      <w:r>
+        <w:rPr>
+          <w:sz w:val="32"/>
+          <w:szCs w:val="32"/>
+        </w:rPr>
+        <w:t>wallAvoidance</w:t>
+      </w:r>
+      <w:proofErr w:type="spellEnd"/>
+      <w:r>
+        <w:rPr>
+          <w:sz w:val="32"/>
+          <w:szCs w:val="32"/>
+        </w:rPr>
+        <w:t xml:space="preserve"> one,</w:t>
+      </w:r>
+      <w:r>
+        <w:rPr>
+          <w:sz w:val="32"/>
+          <w:szCs w:val="32"/>
+        </w:rPr>
+        <w:t xml:space="preserve"> right?</w:t>
+      </w:r>
+    </w:p>
+    <w:p>
+      <w:pPr>
+        <w:jc w:val="both"/>
+        <w:rPr>
+          <w:sz w:val="32"/>
+          <w:szCs w:val="32"/>
+        </w:rPr>
+      </w:pPr>
+      <w:r>
+        <w:rPr>
+          <w:sz w:val="32"/>
+          <w:szCs w:val="32"/>
+        </w:rPr>
+        <w:t xml:space="preserve">Yes. But the problem arises when we don’t just have 6 walls in total in our scene, like in the Flocking scene, but a lot more! In fact, our dungeon is nothing more </w:t>
+      </w:r>
+      <w:r>
+        <w:rPr>
+          <w:sz w:val="32"/>
+          <w:szCs w:val="32"/>
+        </w:rPr>
+        <w:t>than a 1-1 translation of a bitmap, where, when (</w:t>
+      </w:r>
+      <w:proofErr w:type="spellStart"/>
+      <w:proofErr w:type="gramStart"/>
+      <w:r>
+        <w:rPr>
+          <w:sz w:val="32"/>
+          <w:szCs w:val="32"/>
+        </w:rPr>
+        <w:t>i,j</w:t>
+      </w:r>
+      <w:proofErr w:type="spellEnd"/>
+      <w:proofErr w:type="gramEnd"/>
+      <w:r>
+        <w:rPr>
+          <w:sz w:val="32"/>
+          <w:szCs w:val="32"/>
+        </w:rPr>
+        <w:t xml:space="preserve">) = 1, we spawn a </w:t>
+      </w:r>
+      <w:proofErr w:type="spellStart"/>
+      <w:r>
+        <w:rPr>
+          <w:sz w:val="32"/>
+          <w:szCs w:val="32"/>
+        </w:rPr>
+        <w:t>gameObject</w:t>
+      </w:r>
+      <w:proofErr w:type="spellEnd"/>
+      <w:r>
+        <w:rPr>
+          <w:sz w:val="32"/>
+          <w:szCs w:val="32"/>
+        </w:rPr>
+        <w:t xml:space="preserve">. So, since each </w:t>
+      </w:r>
+      <w:proofErr w:type="spellStart"/>
+      <w:r>
+        <w:rPr>
+          <w:sz w:val="32"/>
+          <w:szCs w:val="32"/>
+        </w:rPr>
+        <w:t>gameObject</w:t>
+      </w:r>
+      <w:proofErr w:type="spellEnd"/>
+      <w:r>
+        <w:rPr>
+          <w:sz w:val="32"/>
+          <w:szCs w:val="32"/>
+        </w:rPr>
+        <w:t xml:space="preserve"> has its own collider, our </w:t>
+      </w:r>
+      <w:proofErr w:type="spellStart"/>
+      <w:r>
+        <w:rPr>
+          <w:sz w:val="32"/>
+          <w:szCs w:val="32"/>
+        </w:rPr>
+        <w:t>FBoidWallAvoidance</w:t>
+      </w:r>
+      <w:proofErr w:type="spellEnd"/>
+      <w:r>
+        <w:rPr>
+          <w:sz w:val="32"/>
+          <w:szCs w:val="32"/>
+        </w:rPr>
+        <w:t xml:space="preserve"> component will sense sometimes even tens of walls all around him, even if they are 5 meters away from it. The resulting effect is that the </w:t>
+      </w:r>
+      <w:proofErr w:type="spellStart"/>
+      <w:r>
+        <w:rPr>
+          <w:sz w:val="32"/>
+          <w:szCs w:val="32"/>
+        </w:rPr>
+        <w:t>boid</w:t>
+      </w:r>
+      <w:proofErr w:type="spellEnd"/>
+      <w:r>
+        <w:rPr>
+          <w:sz w:val="32"/>
+          <w:szCs w:val="32"/>
+        </w:rPr>
+        <w:t xml:space="preserve"> will feel “oppressed” by a multitude of walls even when there is a lot of free space around him.</w:t>
+      </w:r>
+    </w:p>
+    <w:p>
+      <w:pPr>
+        <w:jc w:val="both"/>
+        <w:rPr>
+          <w:sz w:val="32"/>
+          <w:szCs w:val="32"/>
+        </w:rPr>
+      </w:pPr>
+      <w:r>
+        <w:rPr>
+          <w:sz w:val="32"/>
+          <w:szCs w:val="32"/>
+        </w:rPr>
+        <w:t xml:space="preserve">To solve this, I changed the array of colliders that the </w:t>
+      </w:r>
+      <w:proofErr w:type="spellStart"/>
+      <w:r>
+        <w:rPr>
+          <w:sz w:val="32"/>
+          <w:szCs w:val="32"/>
+        </w:rPr>
+        <w:t>FBoidWallAvoidance</w:t>
+      </w:r>
+      <w:proofErr w:type="spellEnd"/>
+      <w:r>
+        <w:rPr>
+          <w:sz w:val="32"/>
+          <w:szCs w:val="32"/>
+        </w:rPr>
+        <w:t xml:space="preserve"> component has to consider. </w:t>
       </w:r>
       <w:bookmarkStart w:id="0" w:name="_GoBack"/>
       <w:bookmarkEnd w:id="0"/>
-      <w:r>
-        <w:rPr>
-          <w:sz w:val="32"/>
-          <w:szCs w:val="32"/>
-        </w:rPr>
-        <w:t xml:space="preserve"> is located the </w:t>
-      </w:r>
-      <w:proofErr w:type="spellStart"/>
-      <w:r>
-        <w:rPr>
-          <w:sz w:val="32"/>
-          <w:szCs w:val="32"/>
-        </w:rPr>
-        <w:t>FlockEscape</w:t>
-      </w:r>
-      <w:proofErr w:type="spellEnd"/>
-      <w:r>
-        <w:rPr>
-          <w:sz w:val="32"/>
-          <w:szCs w:val="32"/>
-        </w:rPr>
-        <w:t xml:space="preserve"> directory.</w:t>
-      </w:r>
-    </w:p>
-    <w:p>
-      <w:pPr>
-        <w:jc w:val="both"/>
-        <w:rPr>
-          <w:sz w:val="32"/>
-          <w:szCs w:val="32"/>
-        </w:rPr>
-      </w:pPr>
-      <w:r>
-        <w:rPr>
-          <w:sz w:val="32"/>
-          <w:szCs w:val="32"/>
-        </w:rPr>
-        <w:t xml:space="preserve">The implementation of the A* algorithm is given in the class </w:t>
-      </w:r>
-      <w:proofErr w:type="spellStart"/>
-      <w:r>
-        <w:rPr>
-          <w:sz w:val="32"/>
-          <w:szCs w:val="32"/>
-        </w:rPr>
-        <w:t>AStarSolver</w:t>
-      </w:r>
-      <w:proofErr w:type="spellEnd"/>
-    </w:p>
-    <w:p>
-      <w:pPr>
-        <w:jc w:val="both"/>
-        <w:rPr>
-          <w:sz w:val="32"/>
-          <w:szCs w:val="32"/>
-        </w:rPr>
-      </w:pPr>
-    </w:p>
-    <w:p>
-      <w:pPr>
-        <w:jc w:val="both"/>
-        <w:rPr>
-          <w:sz w:val="32"/>
-          <w:szCs w:val="32"/>
-        </w:rPr>
-      </w:pPr>
-    </w:p>
-    <w:p>
-      <w:pPr>
-        <w:jc w:val="both"/>
-        <w:rPr>
-          <w:sz w:val="32"/>
-          <w:szCs w:val="32"/>
-        </w:rPr>
-      </w:pPr>
-    </w:p>
-    <w:p>
-      <w:pPr>
-        <w:jc w:val="both"/>
-        <w:rPr>
-          <w:sz w:val="32"/>
-          <w:szCs w:val="32"/>
-        </w:rPr>
-      </w:pPr>
     </w:p>
     <w:p>
       <w:pPr>
@@ -10686,6 +12154,232 @@
     </w:lvl>
   </w:abstractNum>
   <w:abstractNum w:abstractNumId="5" w15:restartNumberingAfterBreak="0">
+    <w:nsid w:val="284C19A2"/>
+    <w:multiLevelType w:val="hybridMultilevel"/>
+    <w:tmpl w:val="474E0328"/>
+    <w:lvl w:ilvl="0" w:tplc="04100001">
+      <w:start w:val="1"/>
+      <w:numFmt w:val="bullet"/>
+      <w:lvlText w:val=""/>
+      <w:lvlJc w:val="left"/>
+      <w:pPr>
+        <w:ind w:left="720" w:hanging="360"/>
+      </w:pPr>
+      <w:rPr>
+        <w:rFonts w:ascii="Symbol" w:hAnsi="Symbol" w:hint="default"/>
+      </w:rPr>
+    </w:lvl>
+    <w:lvl w:ilvl="1" w:tplc="04100003" w:tentative="1">
+      <w:start w:val="1"/>
+      <w:numFmt w:val="bullet"/>
+      <w:lvlText w:val="o"/>
+      <w:lvlJc w:val="left"/>
+      <w:pPr>
+        <w:ind w:left="1440" w:hanging="360"/>
+      </w:pPr>
+      <w:rPr>
+        <w:rFonts w:ascii="Courier New" w:hAnsi="Courier New" w:cs="Courier New" w:hint="default"/>
+      </w:rPr>
+    </w:lvl>
+    <w:lvl w:ilvl="2" w:tplc="04100005" w:tentative="1">
+      <w:start w:val="1"/>
+      <w:numFmt w:val="bullet"/>
+      <w:lvlText w:val=""/>
+      <w:lvlJc w:val="left"/>
+      <w:pPr>
+        <w:ind w:left="2160" w:hanging="360"/>
+      </w:pPr>
+      <w:rPr>
+        <w:rFonts w:ascii="Wingdings" w:hAnsi="Wingdings" w:hint="default"/>
+      </w:rPr>
+    </w:lvl>
+    <w:lvl w:ilvl="3" w:tplc="04100001" w:tentative="1">
+      <w:start w:val="1"/>
+      <w:numFmt w:val="bullet"/>
+      <w:lvlText w:val=""/>
+      <w:lvlJc w:val="left"/>
+      <w:pPr>
+        <w:ind w:left="2880" w:hanging="360"/>
+      </w:pPr>
+      <w:rPr>
+        <w:rFonts w:ascii="Symbol" w:hAnsi="Symbol" w:hint="default"/>
+      </w:rPr>
+    </w:lvl>
+    <w:lvl w:ilvl="4" w:tplc="04100003" w:tentative="1">
+      <w:start w:val="1"/>
+      <w:numFmt w:val="bullet"/>
+      <w:lvlText w:val="o"/>
+      <w:lvlJc w:val="left"/>
+      <w:pPr>
+        <w:ind w:left="3600" w:hanging="360"/>
+      </w:pPr>
+      <w:rPr>
+        <w:rFonts w:ascii="Courier New" w:hAnsi="Courier New" w:cs="Courier New" w:hint="default"/>
+      </w:rPr>
+    </w:lvl>
+    <w:lvl w:ilvl="5" w:tplc="04100005" w:tentative="1">
+      <w:start w:val="1"/>
+      <w:numFmt w:val="bullet"/>
+      <w:lvlText w:val=""/>
+      <w:lvlJc w:val="left"/>
+      <w:pPr>
+        <w:ind w:left="4320" w:hanging="360"/>
+      </w:pPr>
+      <w:rPr>
+        <w:rFonts w:ascii="Wingdings" w:hAnsi="Wingdings" w:hint="default"/>
+      </w:rPr>
+    </w:lvl>
+    <w:lvl w:ilvl="6" w:tplc="04100001" w:tentative="1">
+      <w:start w:val="1"/>
+      <w:numFmt w:val="bullet"/>
+      <w:lvlText w:val=""/>
+      <w:lvlJc w:val="left"/>
+      <w:pPr>
+        <w:ind w:left="5040" w:hanging="360"/>
+      </w:pPr>
+      <w:rPr>
+        <w:rFonts w:ascii="Symbol" w:hAnsi="Symbol" w:hint="default"/>
+      </w:rPr>
+    </w:lvl>
+    <w:lvl w:ilvl="7" w:tplc="04100003" w:tentative="1">
+      <w:start w:val="1"/>
+      <w:numFmt w:val="bullet"/>
+      <w:lvlText w:val="o"/>
+      <w:lvlJc w:val="left"/>
+      <w:pPr>
+        <w:ind w:left="5760" w:hanging="360"/>
+      </w:pPr>
+      <w:rPr>
+        <w:rFonts w:ascii="Courier New" w:hAnsi="Courier New" w:cs="Courier New" w:hint="default"/>
+      </w:rPr>
+    </w:lvl>
+    <w:lvl w:ilvl="8" w:tplc="04100005" w:tentative="1">
+      <w:start w:val="1"/>
+      <w:numFmt w:val="bullet"/>
+      <w:lvlText w:val=""/>
+      <w:lvlJc w:val="left"/>
+      <w:pPr>
+        <w:ind w:left="6480" w:hanging="360"/>
+      </w:pPr>
+      <w:rPr>
+        <w:rFonts w:ascii="Wingdings" w:hAnsi="Wingdings" w:hint="default"/>
+      </w:rPr>
+    </w:lvl>
+  </w:abstractNum>
+  <w:abstractNum w:abstractNumId="6" w15:restartNumberingAfterBreak="0">
+    <w:nsid w:val="2F063269"/>
+    <w:multiLevelType w:val="hybridMultilevel"/>
+    <w:tmpl w:val="485EC0E0"/>
+    <w:lvl w:ilvl="0" w:tplc="04100001">
+      <w:start w:val="1"/>
+      <w:numFmt w:val="bullet"/>
+      <w:lvlText w:val=""/>
+      <w:lvlJc w:val="left"/>
+      <w:pPr>
+        <w:ind w:left="720" w:hanging="360"/>
+      </w:pPr>
+      <w:rPr>
+        <w:rFonts w:ascii="Symbol" w:hAnsi="Symbol" w:hint="default"/>
+      </w:rPr>
+    </w:lvl>
+    <w:lvl w:ilvl="1" w:tplc="04100003" w:tentative="1">
+      <w:start w:val="1"/>
+      <w:numFmt w:val="bullet"/>
+      <w:lvlText w:val="o"/>
+      <w:lvlJc w:val="left"/>
+      <w:pPr>
+        <w:ind w:left="1440" w:hanging="360"/>
+      </w:pPr>
+      <w:rPr>
+        <w:rFonts w:ascii="Courier New" w:hAnsi="Courier New" w:cs="Courier New" w:hint="default"/>
+      </w:rPr>
+    </w:lvl>
+    <w:lvl w:ilvl="2" w:tplc="04100005" w:tentative="1">
+      <w:start w:val="1"/>
+      <w:numFmt w:val="bullet"/>
+      <w:lvlText w:val=""/>
+      <w:lvlJc w:val="left"/>
+      <w:pPr>
+        <w:ind w:left="2160" w:hanging="360"/>
+      </w:pPr>
+      <w:rPr>
+        <w:rFonts w:ascii="Wingdings" w:hAnsi="Wingdings" w:hint="default"/>
+      </w:rPr>
+    </w:lvl>
+    <w:lvl w:ilvl="3" w:tplc="04100001" w:tentative="1">
+      <w:start w:val="1"/>
+      <w:numFmt w:val="bullet"/>
+      <w:lvlText w:val=""/>
+      <w:lvlJc w:val="left"/>
+      <w:pPr>
+        <w:ind w:left="2880" w:hanging="360"/>
+      </w:pPr>
+      <w:rPr>
+        <w:rFonts w:ascii="Symbol" w:hAnsi="Symbol" w:hint="default"/>
+      </w:rPr>
+    </w:lvl>
+    <w:lvl w:ilvl="4" w:tplc="04100003" w:tentative="1">
+      <w:start w:val="1"/>
+      <w:numFmt w:val="bullet"/>
+      <w:lvlText w:val="o"/>
+      <w:lvlJc w:val="left"/>
+      <w:pPr>
+        <w:ind w:left="3600" w:hanging="360"/>
+      </w:pPr>
+      <w:rPr>
+        <w:rFonts w:ascii="Courier New" w:hAnsi="Courier New" w:cs="Courier New" w:hint="default"/>
+      </w:rPr>
+    </w:lvl>
+    <w:lvl w:ilvl="5" w:tplc="04100005" w:tentative="1">
+      <w:start w:val="1"/>
+      <w:numFmt w:val="bullet"/>
+      <w:lvlText w:val=""/>
+      <w:lvlJc w:val="left"/>
+      <w:pPr>
+        <w:ind w:left="4320" w:hanging="360"/>
+      </w:pPr>
+      <w:rPr>
+        <w:rFonts w:ascii="Wingdings" w:hAnsi="Wingdings" w:hint="default"/>
+      </w:rPr>
+    </w:lvl>
+    <w:lvl w:ilvl="6" w:tplc="04100001" w:tentative="1">
+      <w:start w:val="1"/>
+      <w:numFmt w:val="bullet"/>
+      <w:lvlText w:val=""/>
+      <w:lvlJc w:val="left"/>
+      <w:pPr>
+        <w:ind w:left="5040" w:hanging="360"/>
+      </w:pPr>
+      <w:rPr>
+        <w:rFonts w:ascii="Symbol" w:hAnsi="Symbol" w:hint="default"/>
+      </w:rPr>
+    </w:lvl>
+    <w:lvl w:ilvl="7" w:tplc="04100003" w:tentative="1">
+      <w:start w:val="1"/>
+      <w:numFmt w:val="bullet"/>
+      <w:lvlText w:val="o"/>
+      <w:lvlJc w:val="left"/>
+      <w:pPr>
+        <w:ind w:left="5760" w:hanging="360"/>
+      </w:pPr>
+      <w:rPr>
+        <w:rFonts w:ascii="Courier New" w:hAnsi="Courier New" w:cs="Courier New" w:hint="default"/>
+      </w:rPr>
+    </w:lvl>
+    <w:lvl w:ilvl="8" w:tplc="04100005" w:tentative="1">
+      <w:start w:val="1"/>
+      <w:numFmt w:val="bullet"/>
+      <w:lvlText w:val=""/>
+      <w:lvlJc w:val="left"/>
+      <w:pPr>
+        <w:ind w:left="6480" w:hanging="360"/>
+      </w:pPr>
+      <w:rPr>
+        <w:rFonts w:ascii="Wingdings" w:hAnsi="Wingdings" w:hint="default"/>
+      </w:rPr>
+    </w:lvl>
+  </w:abstractNum>
+  <w:abstractNum w:abstractNumId="7" w15:restartNumberingAfterBreak="0">
     <w:nsid w:val="34487164"/>
     <w:multiLevelType w:val="hybridMultilevel"/>
     <w:tmpl w:val="BBAE9F04"/>
@@ -10798,7 +12492,7 @@
       </w:rPr>
     </w:lvl>
   </w:abstractNum>
-  <w:abstractNum w:abstractNumId="6" w15:restartNumberingAfterBreak="0">
+  <w:abstractNum w:abstractNumId="8" w15:restartNumberingAfterBreak="0">
     <w:nsid w:val="3E463AD1"/>
     <w:multiLevelType w:val="hybridMultilevel"/>
     <w:tmpl w:val="43BC1364"/>
@@ -10911,7 +12605,7 @@
       </w:rPr>
     </w:lvl>
   </w:abstractNum>
-  <w:abstractNum w:abstractNumId="7" w15:restartNumberingAfterBreak="0">
+  <w:abstractNum w:abstractNumId="9" w15:restartNumberingAfterBreak="0">
     <w:nsid w:val="401E0075"/>
     <w:multiLevelType w:val="hybridMultilevel"/>
     <w:tmpl w:val="08FE6F98"/>
@@ -11024,7 +12718,7 @@
       </w:rPr>
     </w:lvl>
   </w:abstractNum>
-  <w:abstractNum w:abstractNumId="8" w15:restartNumberingAfterBreak="0">
+  <w:abstractNum w:abstractNumId="10" w15:restartNumberingAfterBreak="0">
     <w:nsid w:val="448619B3"/>
     <w:multiLevelType w:val="hybridMultilevel"/>
     <w:tmpl w:val="3E9C7C04"/>
@@ -11137,7 +12831,7 @@
       </w:rPr>
     </w:lvl>
   </w:abstractNum>
-  <w:abstractNum w:abstractNumId="9" w15:restartNumberingAfterBreak="0">
+  <w:abstractNum w:abstractNumId="11" w15:restartNumberingAfterBreak="0">
     <w:nsid w:val="484A05DA"/>
     <w:multiLevelType w:val="hybridMultilevel"/>
     <w:tmpl w:val="3B827328"/>
@@ -11250,7 +12944,7 @@
       </w:rPr>
     </w:lvl>
   </w:abstractNum>
-  <w:abstractNum w:abstractNumId="10" w15:restartNumberingAfterBreak="0">
+  <w:abstractNum w:abstractNumId="12" w15:restartNumberingAfterBreak="0">
     <w:nsid w:val="49910828"/>
     <w:multiLevelType w:val="multilevel"/>
     <w:tmpl w:val="59301FA2"/>
@@ -11368,7 +13062,7 @@
       </w:rPr>
     </w:lvl>
   </w:abstractNum>
-  <w:abstractNum w:abstractNumId="11" w15:restartNumberingAfterBreak="0">
+  <w:abstractNum w:abstractNumId="13" w15:restartNumberingAfterBreak="0">
     <w:nsid w:val="4BFD5C57"/>
     <w:multiLevelType w:val="hybridMultilevel"/>
     <w:tmpl w:val="1CB828B2"/>
@@ -11454,7 +13148,7 @@
       </w:pPr>
     </w:lvl>
   </w:abstractNum>
-  <w:abstractNum w:abstractNumId="12" w15:restartNumberingAfterBreak="0">
+  <w:abstractNum w:abstractNumId="14" w15:restartNumberingAfterBreak="0">
     <w:nsid w:val="4C0238B7"/>
     <w:multiLevelType w:val="multilevel"/>
     <w:tmpl w:val="18EC9AB0"/>
@@ -11567,7 +13261,7 @@
       </w:rPr>
     </w:lvl>
   </w:abstractNum>
-  <w:abstractNum w:abstractNumId="13" w15:restartNumberingAfterBreak="0">
+  <w:abstractNum w:abstractNumId="15" w15:restartNumberingAfterBreak="0">
     <w:nsid w:val="4C0F13DA"/>
     <w:multiLevelType w:val="hybridMultilevel"/>
     <w:tmpl w:val="AF34037E"/>
@@ -11680,7 +13374,7 @@
       </w:rPr>
     </w:lvl>
   </w:abstractNum>
-  <w:abstractNum w:abstractNumId="14" w15:restartNumberingAfterBreak="0">
+  <w:abstractNum w:abstractNumId="16" w15:restartNumberingAfterBreak="0">
     <w:nsid w:val="4F314A68"/>
     <w:multiLevelType w:val="hybridMultilevel"/>
     <w:tmpl w:val="5406D9DA"/>
@@ -11793,7 +13487,7 @@
       </w:rPr>
     </w:lvl>
   </w:abstractNum>
-  <w:abstractNum w:abstractNumId="15" w15:restartNumberingAfterBreak="0">
+  <w:abstractNum w:abstractNumId="17" w15:restartNumberingAfterBreak="0">
     <w:nsid w:val="4FDE2E51"/>
     <w:multiLevelType w:val="hybridMultilevel"/>
     <w:tmpl w:val="0854FF94"/>
@@ -11906,7 +13600,7 @@
       </w:rPr>
     </w:lvl>
   </w:abstractNum>
-  <w:abstractNum w:abstractNumId="16" w15:restartNumberingAfterBreak="0">
+  <w:abstractNum w:abstractNumId="18" w15:restartNumberingAfterBreak="0">
     <w:nsid w:val="53152695"/>
     <w:multiLevelType w:val="hybridMultilevel"/>
     <w:tmpl w:val="C8C02230"/>
@@ -12019,7 +13713,7 @@
       </w:rPr>
     </w:lvl>
   </w:abstractNum>
-  <w:abstractNum w:abstractNumId="17" w15:restartNumberingAfterBreak="0">
+  <w:abstractNum w:abstractNumId="19" w15:restartNumberingAfterBreak="0">
     <w:nsid w:val="552F351B"/>
     <w:multiLevelType w:val="hybridMultilevel"/>
     <w:tmpl w:val="18283C9A"/>
@@ -12132,7 +13826,120 @@
       </w:rPr>
     </w:lvl>
   </w:abstractNum>
-  <w:abstractNum w:abstractNumId="18" w15:restartNumberingAfterBreak="0">
+  <w:abstractNum w:abstractNumId="20" w15:restartNumberingAfterBreak="0">
+    <w:nsid w:val="56041642"/>
+    <w:multiLevelType w:val="hybridMultilevel"/>
+    <w:tmpl w:val="1FD0EFB6"/>
+    <w:lvl w:ilvl="0" w:tplc="04100001">
+      <w:start w:val="1"/>
+      <w:numFmt w:val="bullet"/>
+      <w:lvlText w:val=""/>
+      <w:lvlJc w:val="left"/>
+      <w:pPr>
+        <w:ind w:left="720" w:hanging="360"/>
+      </w:pPr>
+      <w:rPr>
+        <w:rFonts w:ascii="Symbol" w:hAnsi="Symbol" w:hint="default"/>
+      </w:rPr>
+    </w:lvl>
+    <w:lvl w:ilvl="1" w:tplc="04100003" w:tentative="1">
+      <w:start w:val="1"/>
+      <w:numFmt w:val="bullet"/>
+      <w:lvlText w:val="o"/>
+      <w:lvlJc w:val="left"/>
+      <w:pPr>
+        <w:ind w:left="1440" w:hanging="360"/>
+      </w:pPr>
+      <w:rPr>
+        <w:rFonts w:ascii="Courier New" w:hAnsi="Courier New" w:cs="Courier New" w:hint="default"/>
+      </w:rPr>
+    </w:lvl>
+    <w:lvl w:ilvl="2" w:tplc="04100005" w:tentative="1">
+      <w:start w:val="1"/>
+      <w:numFmt w:val="bullet"/>
+      <w:lvlText w:val=""/>
+      <w:lvlJc w:val="left"/>
+      <w:pPr>
+        <w:ind w:left="2160" w:hanging="360"/>
+      </w:pPr>
+      <w:rPr>
+        <w:rFonts w:ascii="Wingdings" w:hAnsi="Wingdings" w:hint="default"/>
+      </w:rPr>
+    </w:lvl>
+    <w:lvl w:ilvl="3" w:tplc="04100001" w:tentative="1">
+      <w:start w:val="1"/>
+      <w:numFmt w:val="bullet"/>
+      <w:lvlText w:val=""/>
+      <w:lvlJc w:val="left"/>
+      <w:pPr>
+        <w:ind w:left="2880" w:hanging="360"/>
+      </w:pPr>
+      <w:rPr>
+        <w:rFonts w:ascii="Symbol" w:hAnsi="Symbol" w:hint="default"/>
+      </w:rPr>
+    </w:lvl>
+    <w:lvl w:ilvl="4" w:tplc="04100003" w:tentative="1">
+      <w:start w:val="1"/>
+      <w:numFmt w:val="bullet"/>
+      <w:lvlText w:val="o"/>
+      <w:lvlJc w:val="left"/>
+      <w:pPr>
+        <w:ind w:left="3600" w:hanging="360"/>
+      </w:pPr>
+      <w:rPr>
+        <w:rFonts w:ascii="Courier New" w:hAnsi="Courier New" w:cs="Courier New" w:hint="default"/>
+      </w:rPr>
+    </w:lvl>
+    <w:lvl w:ilvl="5" w:tplc="04100005" w:tentative="1">
+      <w:start w:val="1"/>
+      <w:numFmt w:val="bullet"/>
+      <w:lvlText w:val=""/>
+      <w:lvlJc w:val="left"/>
+      <w:pPr>
+        <w:ind w:left="4320" w:hanging="360"/>
+      </w:pPr>
+      <w:rPr>
+        <w:rFonts w:ascii="Wingdings" w:hAnsi="Wingdings" w:hint="default"/>
+      </w:rPr>
+    </w:lvl>
+    <w:lvl w:ilvl="6" w:tplc="04100001" w:tentative="1">
+      <w:start w:val="1"/>
+      <w:numFmt w:val="bullet"/>
+      <w:lvlText w:val=""/>
+      <w:lvlJc w:val="left"/>
+      <w:pPr>
+        <w:ind w:left="5040" w:hanging="360"/>
+      </w:pPr>
+      <w:rPr>
+        <w:rFonts w:ascii="Symbol" w:hAnsi="Symbol" w:hint="default"/>
+      </w:rPr>
+    </w:lvl>
+    <w:lvl w:ilvl="7" w:tplc="04100003" w:tentative="1">
+      <w:start w:val="1"/>
+      <w:numFmt w:val="bullet"/>
+      <w:lvlText w:val="o"/>
+      <w:lvlJc w:val="left"/>
+      <w:pPr>
+        <w:ind w:left="5760" w:hanging="360"/>
+      </w:pPr>
+      <w:rPr>
+        <w:rFonts w:ascii="Courier New" w:hAnsi="Courier New" w:cs="Courier New" w:hint="default"/>
+      </w:rPr>
+    </w:lvl>
+    <w:lvl w:ilvl="8" w:tplc="04100005" w:tentative="1">
+      <w:start w:val="1"/>
+      <w:numFmt w:val="bullet"/>
+      <w:lvlText w:val=""/>
+      <w:lvlJc w:val="left"/>
+      <w:pPr>
+        <w:ind w:left="6480" w:hanging="360"/>
+      </w:pPr>
+      <w:rPr>
+        <w:rFonts w:ascii="Wingdings" w:hAnsi="Wingdings" w:hint="default"/>
+      </w:rPr>
+    </w:lvl>
+  </w:abstractNum>
+  <w:abstractNum w:abstractNumId="21" w15:restartNumberingAfterBreak="0">
     <w:nsid w:val="56E95E6A"/>
     <w:multiLevelType w:val="hybridMultilevel"/>
     <w:tmpl w:val="A56A47A4"/>
@@ -12245,7 +14052,93 @@
       </w:rPr>
     </w:lvl>
   </w:abstractNum>
-  <w:abstractNum w:abstractNumId="19" w15:restartNumberingAfterBreak="0">
+  <w:abstractNum w:abstractNumId="22" w15:restartNumberingAfterBreak="0">
+    <w:nsid w:val="5F214D55"/>
+    <w:multiLevelType w:val="hybridMultilevel"/>
+    <w:tmpl w:val="D7C8B7A2"/>
+    <w:lvl w:ilvl="0" w:tplc="0410000F">
+      <w:start w:val="1"/>
+      <w:numFmt w:val="decimal"/>
+      <w:lvlText w:val="%1."/>
+      <w:lvlJc w:val="left"/>
+      <w:pPr>
+        <w:ind w:left="720" w:hanging="360"/>
+      </w:pPr>
+    </w:lvl>
+    <w:lvl w:ilvl="1" w:tplc="04100019" w:tentative="1">
+      <w:start w:val="1"/>
+      <w:numFmt w:val="lowerLetter"/>
+      <w:lvlText w:val="%2."/>
+      <w:lvlJc w:val="left"/>
+      <w:pPr>
+        <w:ind w:left="1440" w:hanging="360"/>
+      </w:pPr>
+    </w:lvl>
+    <w:lvl w:ilvl="2" w:tplc="0410001B" w:tentative="1">
+      <w:start w:val="1"/>
+      <w:numFmt w:val="lowerRoman"/>
+      <w:lvlText w:val="%3."/>
+      <w:lvlJc w:val="right"/>
+      <w:pPr>
+        <w:ind w:left="2160" w:hanging="180"/>
+      </w:pPr>
+    </w:lvl>
+    <w:lvl w:ilvl="3" w:tplc="0410000F" w:tentative="1">
+      <w:start w:val="1"/>
+      <w:numFmt w:val="decimal"/>
+      <w:lvlText w:val="%4."/>
+      <w:lvlJc w:val="left"/>
+      <w:pPr>
+        <w:ind w:left="2880" w:hanging="360"/>
+      </w:pPr>
+    </w:lvl>
+    <w:lvl w:ilvl="4" w:tplc="04100019" w:tentative="1">
+      <w:start w:val="1"/>
+      <w:numFmt w:val="lowerLetter"/>
+      <w:lvlText w:val="%5."/>
+      <w:lvlJc w:val="left"/>
+      <w:pPr>
+        <w:ind w:left="3600" w:hanging="360"/>
+      </w:pPr>
+    </w:lvl>
+    <w:lvl w:ilvl="5" w:tplc="0410001B" w:tentative="1">
+      <w:start w:val="1"/>
+      <w:numFmt w:val="lowerRoman"/>
+      <w:lvlText w:val="%6."/>
+      <w:lvlJc w:val="right"/>
+      <w:pPr>
+        <w:ind w:left="4320" w:hanging="180"/>
+      </w:pPr>
+    </w:lvl>
+    <w:lvl w:ilvl="6" w:tplc="0410000F" w:tentative="1">
+      <w:start w:val="1"/>
+      <w:numFmt w:val="decimal"/>
+      <w:lvlText w:val="%7."/>
+      <w:lvlJc w:val="left"/>
+      <w:pPr>
+        <w:ind w:left="5040" w:hanging="360"/>
+      </w:pPr>
+    </w:lvl>
+    <w:lvl w:ilvl="7" w:tplc="04100019" w:tentative="1">
+      <w:start w:val="1"/>
+      <w:numFmt w:val="lowerLetter"/>
+      <w:lvlText w:val="%8."/>
+      <w:lvlJc w:val="left"/>
+      <w:pPr>
+        <w:ind w:left="5760" w:hanging="360"/>
+      </w:pPr>
+    </w:lvl>
+    <w:lvl w:ilvl="8" w:tplc="0410001B" w:tentative="1">
+      <w:start w:val="1"/>
+      <w:numFmt w:val="lowerRoman"/>
+      <w:lvlText w:val="%9."/>
+      <w:lvlJc w:val="right"/>
+      <w:pPr>
+        <w:ind w:left="6480" w:hanging="180"/>
+      </w:pPr>
+    </w:lvl>
+  </w:abstractNum>
+  <w:abstractNum w:abstractNumId="23" w15:restartNumberingAfterBreak="0">
     <w:nsid w:val="61D60C8B"/>
     <w:multiLevelType w:val="hybridMultilevel"/>
     <w:tmpl w:val="DD4092F4"/>
@@ -12331,7 +14224,7 @@
       </w:pPr>
     </w:lvl>
   </w:abstractNum>
-  <w:abstractNum w:abstractNumId="20" w15:restartNumberingAfterBreak="0">
+  <w:abstractNum w:abstractNumId="24" w15:restartNumberingAfterBreak="0">
     <w:nsid w:val="6EAC05C8"/>
     <w:multiLevelType w:val="hybridMultilevel"/>
     <w:tmpl w:val="F280D546"/>
@@ -12444,7 +14337,7 @@
       </w:rPr>
     </w:lvl>
   </w:abstractNum>
-  <w:abstractNum w:abstractNumId="21" w15:restartNumberingAfterBreak="0">
+  <w:abstractNum w:abstractNumId="25" w15:restartNumberingAfterBreak="0">
     <w:nsid w:val="7218509E"/>
     <w:multiLevelType w:val="hybridMultilevel"/>
     <w:tmpl w:val="F7504DE8"/>
@@ -12557,7 +14450,7 @@
       </w:rPr>
     </w:lvl>
   </w:abstractNum>
-  <w:abstractNum w:abstractNumId="22" w15:restartNumberingAfterBreak="0">
+  <w:abstractNum w:abstractNumId="26" w15:restartNumberingAfterBreak="0">
     <w:nsid w:val="72F562AB"/>
     <w:multiLevelType w:val="hybridMultilevel"/>
     <w:tmpl w:val="F3CC654E"/>
@@ -12670,7 +14563,7 @@
       </w:rPr>
     </w:lvl>
   </w:abstractNum>
-  <w:abstractNum w:abstractNumId="23" w15:restartNumberingAfterBreak="0">
+  <w:abstractNum w:abstractNumId="27" w15:restartNumberingAfterBreak="0">
     <w:nsid w:val="73F4164F"/>
     <w:multiLevelType w:val="hybridMultilevel"/>
     <w:tmpl w:val="3894CDD0"/>
@@ -12783,7 +14676,7 @@
       </w:rPr>
     </w:lvl>
   </w:abstractNum>
-  <w:abstractNum w:abstractNumId="24" w15:restartNumberingAfterBreak="0">
+  <w:abstractNum w:abstractNumId="28" w15:restartNumberingAfterBreak="0">
     <w:nsid w:val="741B0284"/>
     <w:multiLevelType w:val="hybridMultilevel"/>
     <w:tmpl w:val="47A8666C"/>
@@ -12872,7 +14765,7 @@
       </w:pPr>
     </w:lvl>
   </w:abstractNum>
-  <w:abstractNum w:abstractNumId="25" w15:restartNumberingAfterBreak="0">
+  <w:abstractNum w:abstractNumId="29" w15:restartNumberingAfterBreak="0">
     <w:nsid w:val="75A21FBE"/>
     <w:multiLevelType w:val="hybridMultilevel"/>
     <w:tmpl w:val="EC146B90"/>
@@ -12985,7 +14878,7 @@
       </w:rPr>
     </w:lvl>
   </w:abstractNum>
-  <w:abstractNum w:abstractNumId="26" w15:restartNumberingAfterBreak="0">
+  <w:abstractNum w:abstractNumId="30" w15:restartNumberingAfterBreak="0">
     <w:nsid w:val="7724671D"/>
     <w:multiLevelType w:val="hybridMultilevel"/>
     <w:tmpl w:val="FFA05C36"/>
@@ -13099,34 +14992,34 @@
     </w:lvl>
   </w:abstractNum>
   <w:num w:numId="1">
-    <w:abstractNumId w:val="24"/>
+    <w:abstractNumId w:val="28"/>
   </w:num>
   <w:num w:numId="2">
-    <w:abstractNumId w:val="20"/>
+    <w:abstractNumId w:val="24"/>
   </w:num>
   <w:num w:numId="3">
     <w:abstractNumId w:val="3"/>
   </w:num>
   <w:num w:numId="4">
-    <w:abstractNumId w:val="12"/>
+    <w:abstractNumId w:val="14"/>
   </w:num>
   <w:num w:numId="5">
-    <w:abstractNumId w:val="15"/>
+    <w:abstractNumId w:val="17"/>
   </w:num>
   <w:num w:numId="6">
-    <w:abstractNumId w:val="19"/>
+    <w:abstractNumId w:val="23"/>
   </w:num>
   <w:num w:numId="7">
-    <w:abstractNumId w:val="11"/>
+    <w:abstractNumId w:val="13"/>
   </w:num>
   <w:num w:numId="8">
-    <w:abstractNumId w:val="26"/>
+    <w:abstractNumId w:val="30"/>
   </w:num>
   <w:num w:numId="9">
-    <w:abstractNumId w:val="25"/>
+    <w:abstractNumId w:val="29"/>
   </w:num>
   <w:num w:numId="10">
-    <w:abstractNumId w:val="5"/>
+    <w:abstractNumId w:val="7"/>
   </w:num>
   <w:num w:numId="11">
     <w:abstractNumId w:val="1"/>
@@ -13135,49 +15028,61 @@
     <w:abstractNumId w:val="4"/>
   </w:num>
   <w:num w:numId="13">
-    <w:abstractNumId w:val="13"/>
+    <w:abstractNumId w:val="15"/>
   </w:num>
   <w:num w:numId="14">
-    <w:abstractNumId w:val="7"/>
+    <w:abstractNumId w:val="9"/>
   </w:num>
   <w:num w:numId="15">
+    <w:abstractNumId w:val="21"/>
+  </w:num>
+  <w:num w:numId="16">
     <w:abstractNumId w:val="18"/>
   </w:num>
-  <w:num w:numId="16">
-    <w:abstractNumId w:val="16"/>
-  </w:num>
   <w:num w:numId="17">
-    <w:abstractNumId w:val="10"/>
+    <w:abstractNumId w:val="12"/>
   </w:num>
   <w:num w:numId="18">
-    <w:abstractNumId w:val="8"/>
+    <w:abstractNumId w:val="10"/>
   </w:num>
   <w:num w:numId="19">
     <w:abstractNumId w:val="0"/>
   </w:num>
   <w:num w:numId="20">
-    <w:abstractNumId w:val="21"/>
+    <w:abstractNumId w:val="25"/>
   </w:num>
   <w:num w:numId="21">
-    <w:abstractNumId w:val="14"/>
+    <w:abstractNumId w:val="16"/>
   </w:num>
   <w:num w:numId="22">
     <w:abstractNumId w:val="2"/>
   </w:num>
   <w:num w:numId="23">
-    <w:abstractNumId w:val="22"/>
+    <w:abstractNumId w:val="26"/>
   </w:num>
   <w:num w:numId="24">
-    <w:abstractNumId w:val="23"/>
+    <w:abstractNumId w:val="27"/>
   </w:num>
   <w:num w:numId="25">
-    <w:abstractNumId w:val="17"/>
+    <w:abstractNumId w:val="19"/>
   </w:num>
   <w:num w:numId="26">
+    <w:abstractNumId w:val="8"/>
+  </w:num>
+  <w:num w:numId="27">
+    <w:abstractNumId w:val="11"/>
+  </w:num>
+  <w:num w:numId="28">
+    <w:abstractNumId w:val="5"/>
+  </w:num>
+  <w:num w:numId="29">
+    <w:abstractNumId w:val="20"/>
+  </w:num>
+  <w:num w:numId="30">
     <w:abstractNumId w:val="6"/>
   </w:num>
-  <w:num w:numId="27">
-    <w:abstractNumId w:val="9"/>
+  <w:num w:numId="31">
+    <w:abstractNumId w:val="22"/>
   </w:num>
 </w:numbering>
 </file>
@@ -13974,7 +15879,7 @@
 </file>
 
 <file path=customXml/itemProps1.xml><?xml version="1.0" encoding="utf-8"?>
-<ds:datastoreItem xmlns:ds="http://schemas.openxmlformats.org/officeDocument/2006/customXml" ds:itemID="{2BC8528F-850E-4A52-A6D7-2169F2DDC82F}">
+<ds:datastoreItem xmlns:ds="http://schemas.openxmlformats.org/officeDocument/2006/customXml" ds:itemID="{1504C045-C7DF-4A6F-A9FA-1CE470BC7BFC}">
   <ds:schemaRefs>
     <ds:schemaRef ds:uri="http://schemas.openxmlformats.org/officeDocument/2006/bibliography"/>
   </ds:schemaRefs>

</xml_diff>